<commit_message>
Snake AND lADDER gAME HERE
</commit_message>
<xml_diff>
--- a/Interview preparation Dociment.docx
+++ b/Interview preparation Dociment.docx
@@ -5650,6 +5650,9 @@
     </w:p>
     <w:p>
       <w:pPr>
+        <w:pBdr>
+          <w:bottom w:val="single" w:sz="6" w:space="1" w:color="auto"/>
+        </w:pBdr>
         <w:rPr>
           <w:b/>
           <w:bCs/>
@@ -5670,12 +5673,131 @@
           <w:bCs/>
         </w:rPr>
       </w:pPr>
-      <w:r>
-        <w:rPr>
-          <w:b/>
-          <w:bCs/>
-        </w:rPr>
-        <w:t>------------------------------------</w:t>
+    </w:p>
+    <w:p>
+      <w:pPr>
+        <w:pBdr>
+          <w:bottom w:val="single" w:sz="6" w:space="1" w:color="auto"/>
+        </w:pBdr>
+        <w:rPr>
+          <w:b/>
+          <w:bCs/>
+        </w:rPr>
+      </w:pPr>
+      <w:r>
+        <w:rPr>
+          <w:b/>
+          <w:bCs/>
+          <w:highlight w:val="yellow"/>
+        </w:rPr>
+        <w:t>Snake Ladder Games</w:t>
+      </w:r>
+    </w:p>
+    <w:p>
+      <w:pPr>
+        <w:pStyle w:val="ListParagraph"/>
+        <w:numPr>
+          <w:ilvl w:val="0"/>
+          <w:numId w:val="3"/>
+        </w:numPr>
+        <w:rPr>
+          <w:b/>
+          <w:bCs/>
+        </w:rPr>
+      </w:pPr>
+      <w:r>
+        <w:rPr>
+          <w:b/>
+          <w:bCs/>
+        </w:rPr>
+        <w:t>Requirements(Functional and Non Functional)</w:t>
+      </w:r>
+    </w:p>
+    <w:p>
+      <w:pPr>
+        <w:pStyle w:val="ListParagraph"/>
+        <w:numPr>
+          <w:ilvl w:val="0"/>
+          <w:numId w:val="3"/>
+        </w:numPr>
+        <w:rPr>
+          <w:b/>
+          <w:bCs/>
+        </w:rPr>
+      </w:pPr>
+      <w:r>
+        <w:rPr>
+          <w:b/>
+          <w:bCs/>
+        </w:rPr>
+        <w:t>Prioritisation</w:t>
+      </w:r>
+    </w:p>
+    <w:p>
+      <w:pPr>
+        <w:pStyle w:val="ListParagraph"/>
+        <w:numPr>
+          <w:ilvl w:val="0"/>
+          <w:numId w:val="3"/>
+        </w:numPr>
+        <w:rPr>
+          <w:b/>
+          <w:bCs/>
+        </w:rPr>
+      </w:pPr>
+      <w:r>
+        <w:rPr>
+          <w:b/>
+          <w:bCs/>
+        </w:rPr>
+        <w:t>HLD/tech Stack</w:t>
+      </w:r>
+    </w:p>
+    <w:p>
+      <w:pPr>
+        <w:pStyle w:val="ListParagraph"/>
+        <w:numPr>
+          <w:ilvl w:val="0"/>
+          <w:numId w:val="3"/>
+        </w:numPr>
+        <w:rPr>
+          <w:b/>
+          <w:bCs/>
+        </w:rPr>
+      </w:pPr>
+      <w:r>
+        <w:rPr>
+          <w:b/>
+          <w:bCs/>
+        </w:rPr>
+        <w:t>Interfaces</w:t>
+      </w:r>
+      <w:r>
+        <w:rPr>
+          <w:b/>
+          <w:bCs/>
+        </w:rPr>
+        <w:t>(LLD)</w:t>
+      </w:r>
+    </w:p>
+    <w:p>
+      <w:pPr>
+        <w:pStyle w:val="ListParagraph"/>
+        <w:numPr>
+          <w:ilvl w:val="0"/>
+          <w:numId w:val="3"/>
+        </w:numPr>
+        <w:rPr>
+          <w:b/>
+          <w:bCs/>
+        </w:rPr>
+      </w:pPr>
+      <w:r>
+        <w:rPr>
+          <w:b/>
+          <w:bCs/>
+        </w:rPr>
+        <w:t>Component and its implentations</w:t>
       </w:r>
     </w:p>
     <w:sectPr>
@@ -5782,7 +5904,7 @@
   <w:abstractNum w:abstractNumId="1" w15:restartNumberingAfterBreak="0">
     <w:nsid w:val="3A4B0DBC"/>
     <w:multiLevelType w:val="hybridMultilevel"/>
-    <w:tmpl w:val="2B246E3A"/>
+    <w:tmpl w:val="008E8FAC"/>
     <w:lvl w:ilvl="0" w:tplc="4009000F">
       <w:start w:val="1"/>
       <w:numFmt w:val="decimal"/>

</xml_diff>